<commit_message>
replace agenda with new version
</commit_message>
<xml_diff>
--- a/documents/downloads/MASFAA-2017-Agenda-April-2017.docx
+++ b/documents/downloads/MASFAA-2017-Agenda-April-2017.docx
@@ -714,338 +714,341 @@
         <w:tab/>
       </w:r>
       <w:r>
-        <w:t>Keynote Speaker</w:t>
-      </w:r>
-    </w:p>
-    <w:p>
-      <w:pPr>
-        <w:spacing w:after="0"/>
-        <w:ind w:left="2160" w:firstLine="720"/>
-      </w:pPr>
-      <w:r>
-        <w:t xml:space="preserve">Jennifer </w:t>
-      </w:r>
-      <w:proofErr w:type="spellStart"/>
-      <w:r>
-        <w:t>Madgic</w:t>
-      </w:r>
-      <w:proofErr w:type="spellEnd"/>
-      <w:r>
-        <w:t>, Regional Director for U.S. Senator Tester</w:t>
-      </w:r>
-    </w:p>
-    <w:p>
-      <w:pPr>
-        <w:spacing w:after="0"/>
-      </w:pPr>
-    </w:p>
-    <w:p>
-      <w:pPr>
-        <w:spacing w:after="0"/>
-      </w:pPr>
-      <w:r>
-        <w:t>N</w:t>
-      </w:r>
-      <w:r>
-        <w:t>oon – 1:</w:t>
-      </w:r>
-      <w:r>
-        <w:t>0</w:t>
-      </w:r>
-      <w:r>
-        <w:t>0 pm</w:t>
-      </w:r>
-      <w:r>
-        <w:tab/>
-      </w:r>
-      <w:r>
-        <w:tab/>
-      </w:r>
-      <w:r>
-        <w:tab/>
-      </w:r>
-      <w:r>
-        <w:t>Lunch</w:t>
-      </w:r>
-      <w:r>
-        <w:t xml:space="preserve"> </w:t>
-      </w:r>
-    </w:p>
-    <w:p>
-      <w:pPr>
-        <w:spacing w:after="0"/>
-        <w:rPr>
-          <w:color w:val="FF0000"/>
-        </w:rPr>
-      </w:pPr>
-      <w:r>
-        <w:tab/>
-      </w:r>
-      <w:r>
-        <w:tab/>
-      </w:r>
-      <w:r>
-        <w:tab/>
-      </w:r>
-      <w:r>
-        <w:tab/>
-      </w:r>
-    </w:p>
-    <w:p>
-      <w:pPr>
-        <w:spacing w:after="0"/>
-      </w:pPr>
-      <w:r>
-        <w:t>1:</w:t>
-      </w:r>
-      <w:r>
-        <w:t>0</w:t>
-      </w:r>
-      <w:r>
-        <w:t xml:space="preserve">0 pm – </w:t>
-      </w:r>
-      <w:r>
-        <w:t>2</w:t>
-      </w:r>
-      <w:r>
-        <w:t>:</w:t>
-      </w:r>
-      <w:r>
-        <w:t>3</w:t>
-      </w:r>
-      <w:r>
-        <w:t>0 pm</w:t>
-      </w:r>
-      <w:r>
-        <w:tab/>
-      </w:r>
-      <w:r>
-        <w:tab/>
-      </w:r>
-      <w:r>
-        <w:t xml:space="preserve">Department of Education </w:t>
-      </w:r>
-      <w:r>
-        <w:t xml:space="preserve">- </w:t>
-      </w:r>
-      <w:r>
-        <w:t>Federal Update</w:t>
-      </w:r>
-    </w:p>
-    <w:p>
-      <w:pPr>
-        <w:spacing w:after="0"/>
-      </w:pPr>
-      <w:r>
-        <w:tab/>
-      </w:r>
-      <w:r>
-        <w:tab/>
-      </w:r>
-      <w:r>
-        <w:tab/>
-      </w:r>
-      <w:r>
-        <w:tab/>
-      </w:r>
-      <w:r>
-        <w:t>Joseph</w:t>
-      </w:r>
-      <w:r>
-        <w:t xml:space="preserve"> Massman, Training Officer</w:t>
-      </w:r>
-    </w:p>
-    <w:p>
-      <w:pPr>
-        <w:spacing w:after="0"/>
-        <w:ind w:left="2160" w:firstLine="720"/>
-      </w:pPr>
-    </w:p>
-    <w:p>
-      <w:r>
-        <w:t>2</w:t>
-      </w:r>
-      <w:r>
-        <w:t>:</w:t>
-      </w:r>
-      <w:r>
-        <w:t>3</w:t>
-      </w:r>
-      <w:r>
-        <w:t xml:space="preserve">0 pm – </w:t>
-      </w:r>
-      <w:r>
-        <w:t>2:4</w:t>
-      </w:r>
-      <w:r>
-        <w:t>5 pm</w:t>
-      </w:r>
-      <w:r>
-        <w:tab/>
-      </w:r>
-      <w:r>
-        <w:tab/>
-        <w:t>BREAK</w:t>
-      </w:r>
-    </w:p>
-    <w:p>
-      <w:pPr>
-        <w:spacing w:after="0"/>
-      </w:pPr>
-      <w:r>
-        <w:t>2:4</w:t>
-      </w:r>
-      <w:r>
-        <w:t>5 pm – 3:</w:t>
-      </w:r>
-      <w:r>
-        <w:t>1</w:t>
-      </w:r>
-      <w:r>
-        <w:t>5 pm</w:t>
-      </w:r>
-      <w:r>
-        <w:tab/>
-      </w:r>
-      <w:r>
-        <w:tab/>
-      </w:r>
-      <w:r>
-        <w:t>RMASFAA Update</w:t>
-      </w:r>
-    </w:p>
-    <w:p>
-      <w:pPr>
-        <w:spacing w:after="0"/>
-      </w:pPr>
-      <w:r>
-        <w:tab/>
-      </w:r>
-      <w:r>
-        <w:tab/>
-      </w:r>
-      <w:r>
-        <w:tab/>
-      </w:r>
-      <w:r>
-        <w:tab/>
-        <w:t>Vicki Kucera, RMASFAA President</w:t>
-      </w:r>
-      <w:r>
-        <w:tab/>
-      </w:r>
-      <w:r>
-        <w:tab/>
-      </w:r>
-      <w:r>
-        <w:tab/>
-      </w:r>
-      <w:r>
-        <w:tab/>
-      </w:r>
-    </w:p>
-    <w:p>
-      <w:pPr>
-        <w:spacing w:after="0"/>
-      </w:pPr>
-    </w:p>
-    <w:p>
-      <w:pPr>
-        <w:spacing w:after="0"/>
-      </w:pPr>
-      <w:r>
-        <w:t>3:1</w:t>
-      </w:r>
-      <w:r>
-        <w:t>5pm – 5:00 p</w:t>
-      </w:r>
-      <w:r>
-        <w:t>m</w:t>
-      </w:r>
-      <w:r>
-        <w:tab/>
-      </w:r>
-      <w:r>
-        <w:tab/>
-        <w:t>Roundtable Discussion</w:t>
-      </w:r>
-      <w:r>
-        <w:t xml:space="preserve"> </w:t>
-      </w:r>
-    </w:p>
-    <w:p>
-      <w:pPr>
-        <w:spacing w:after="0"/>
-      </w:pPr>
-      <w:r>
-        <w:tab/>
-      </w:r>
-      <w:r>
-        <w:tab/>
-      </w:r>
-      <w:r>
-        <w:tab/>
-      </w:r>
-      <w:r>
-        <w:tab/>
-        <w:t>Emily Williamson – MASFAA President</w:t>
-      </w:r>
-    </w:p>
-    <w:p>
-      <w:pPr>
-        <w:spacing w:after="0"/>
-      </w:pPr>
-    </w:p>
-    <w:p>
-      <w:r>
-        <w:t>5:</w:t>
-      </w:r>
-      <w:r>
-        <w:t>30</w:t>
-      </w:r>
-      <w:r>
-        <w:t xml:space="preserve"> pm-</w:t>
-      </w:r>
-      <w:r>
-        <w:t xml:space="preserve"> 8:00 pm</w:t>
-      </w:r>
-      <w:r>
-        <w:tab/>
-      </w:r>
-      <w:r>
-        <w:tab/>
-        <w:t>Awards Dinner</w:t>
-      </w:r>
-    </w:p>
-    <w:p>
-      <w:r>
-        <w:t>8</w:t>
-      </w:r>
-      <w:r>
-        <w:t xml:space="preserve">:00 pm – </w:t>
-      </w:r>
-      <w:r>
-        <w:t>9</w:t>
-      </w:r>
-      <w:r>
-        <w:t>:00 p.m.</w:t>
-      </w:r>
-      <w:r>
-        <w:tab/>
-      </w:r>
-      <w:r>
-        <w:tab/>
-      </w:r>
-      <w:r>
-        <w:t>BINGO</w:t>
-      </w:r>
-      <w:r>
-        <w:t>-Mick Hanson Scholarsh</w:t>
+        <w:t>Discussion with U. S. Senator Tester</w:t>
+      </w:r>
+      <w:r>
+        <w:t xml:space="preserve"> or </w:t>
       </w:r>
       <w:bookmarkStart w:id="0" w:name="_GoBack"/>
       <w:bookmarkEnd w:id="0"/>
       <w:r>
-        <w:t>ip Fundraiser</w:t>
+        <w:t xml:space="preserve">(if unable to attend) </w:t>
+      </w:r>
+    </w:p>
+    <w:p>
+      <w:pPr>
+        <w:spacing w:after="0"/>
+        <w:ind w:left="2160" w:firstLine="720"/>
+      </w:pPr>
+      <w:r>
+        <w:t xml:space="preserve">Jennifer </w:t>
+      </w:r>
+      <w:proofErr w:type="spellStart"/>
+      <w:r>
+        <w:t>Madgic</w:t>
+      </w:r>
+      <w:proofErr w:type="spellEnd"/>
+      <w:r>
+        <w:t>, Regional Director for U.S. Senator Tester</w:t>
+      </w:r>
+    </w:p>
+    <w:p>
+      <w:pPr>
+        <w:spacing w:after="0"/>
+      </w:pPr>
+    </w:p>
+    <w:p>
+      <w:pPr>
+        <w:spacing w:after="0"/>
+      </w:pPr>
+      <w:r>
+        <w:t>N</w:t>
+      </w:r>
+      <w:r>
+        <w:t>oon – 1:</w:t>
+      </w:r>
+      <w:r>
+        <w:t>0</w:t>
+      </w:r>
+      <w:r>
+        <w:t>0 pm</w:t>
+      </w:r>
+      <w:r>
+        <w:tab/>
+      </w:r>
+      <w:r>
+        <w:tab/>
+      </w:r>
+      <w:r>
+        <w:tab/>
+      </w:r>
+      <w:r>
+        <w:t>Lunch</w:t>
+      </w:r>
+      <w:r>
+        <w:t xml:space="preserve"> </w:t>
+      </w:r>
+    </w:p>
+    <w:p>
+      <w:pPr>
+        <w:spacing w:after="0"/>
+        <w:rPr>
+          <w:color w:val="FF0000"/>
+        </w:rPr>
+      </w:pPr>
+      <w:r>
+        <w:tab/>
+      </w:r>
+      <w:r>
+        <w:tab/>
+      </w:r>
+      <w:r>
+        <w:tab/>
+      </w:r>
+      <w:r>
+        <w:tab/>
+      </w:r>
+    </w:p>
+    <w:p>
+      <w:pPr>
+        <w:spacing w:after="0"/>
+      </w:pPr>
+      <w:r>
+        <w:t>1:</w:t>
+      </w:r>
+      <w:r>
+        <w:t>0</w:t>
+      </w:r>
+      <w:r>
+        <w:t xml:space="preserve">0 pm – </w:t>
+      </w:r>
+      <w:r>
+        <w:t>2</w:t>
+      </w:r>
+      <w:r>
+        <w:t>:</w:t>
+      </w:r>
+      <w:r>
+        <w:t>3</w:t>
+      </w:r>
+      <w:r>
+        <w:t>0 pm</w:t>
+      </w:r>
+      <w:r>
+        <w:tab/>
+      </w:r>
+      <w:r>
+        <w:tab/>
+      </w:r>
+      <w:r>
+        <w:t xml:space="preserve">Department of Education </w:t>
+      </w:r>
+      <w:r>
+        <w:t xml:space="preserve">- </w:t>
+      </w:r>
+      <w:r>
+        <w:t>Federal Update</w:t>
+      </w:r>
+    </w:p>
+    <w:p>
+      <w:pPr>
+        <w:spacing w:after="0"/>
+      </w:pPr>
+      <w:r>
+        <w:tab/>
+      </w:r>
+      <w:r>
+        <w:tab/>
+      </w:r>
+      <w:r>
+        <w:tab/>
+      </w:r>
+      <w:r>
+        <w:tab/>
+      </w:r>
+      <w:r>
+        <w:t>Joseph</w:t>
+      </w:r>
+      <w:r>
+        <w:t xml:space="preserve"> Massman, Training Officer</w:t>
+      </w:r>
+    </w:p>
+    <w:p>
+      <w:pPr>
+        <w:spacing w:after="0"/>
+        <w:ind w:left="2160" w:firstLine="720"/>
+      </w:pPr>
+    </w:p>
+    <w:p>
+      <w:r>
+        <w:t>2</w:t>
+      </w:r>
+      <w:r>
+        <w:t>:</w:t>
+      </w:r>
+      <w:r>
+        <w:t>3</w:t>
+      </w:r>
+      <w:r>
+        <w:t xml:space="preserve">0 pm – </w:t>
+      </w:r>
+      <w:r>
+        <w:t>2:4</w:t>
+      </w:r>
+      <w:r>
+        <w:t>5 pm</w:t>
+      </w:r>
+      <w:r>
+        <w:tab/>
+      </w:r>
+      <w:r>
+        <w:tab/>
+        <w:t>BREAK</w:t>
+      </w:r>
+    </w:p>
+    <w:p>
+      <w:pPr>
+        <w:spacing w:after="0"/>
+      </w:pPr>
+      <w:r>
+        <w:t>2:4</w:t>
+      </w:r>
+      <w:r>
+        <w:t>5 pm – 3:</w:t>
+      </w:r>
+      <w:r>
+        <w:t>1</w:t>
+      </w:r>
+      <w:r>
+        <w:t>5 pm</w:t>
+      </w:r>
+      <w:r>
+        <w:tab/>
+      </w:r>
+      <w:r>
+        <w:tab/>
+      </w:r>
+      <w:r>
+        <w:t>RMASFAA Update</w:t>
+      </w:r>
+    </w:p>
+    <w:p>
+      <w:pPr>
+        <w:spacing w:after="0"/>
+      </w:pPr>
+      <w:r>
+        <w:tab/>
+      </w:r>
+      <w:r>
+        <w:tab/>
+      </w:r>
+      <w:r>
+        <w:tab/>
+      </w:r>
+      <w:r>
+        <w:tab/>
+        <w:t>Vicki Kucera, RMASFAA President</w:t>
+      </w:r>
+      <w:r>
+        <w:tab/>
+      </w:r>
+      <w:r>
+        <w:tab/>
+      </w:r>
+      <w:r>
+        <w:tab/>
+      </w:r>
+      <w:r>
+        <w:tab/>
+      </w:r>
+    </w:p>
+    <w:p>
+      <w:pPr>
+        <w:spacing w:after="0"/>
+      </w:pPr>
+    </w:p>
+    <w:p>
+      <w:pPr>
+        <w:spacing w:after="0"/>
+      </w:pPr>
+      <w:r>
+        <w:t>3:1</w:t>
+      </w:r>
+      <w:r>
+        <w:t>5pm – 5:00 p</w:t>
+      </w:r>
+      <w:r>
+        <w:t>m</w:t>
+      </w:r>
+      <w:r>
+        <w:tab/>
+      </w:r>
+      <w:r>
+        <w:tab/>
+        <w:t>Roundtable Discussion</w:t>
+      </w:r>
+      <w:r>
+        <w:t xml:space="preserve"> </w:t>
+      </w:r>
+    </w:p>
+    <w:p>
+      <w:pPr>
+        <w:spacing w:after="0"/>
+      </w:pPr>
+      <w:r>
+        <w:tab/>
+      </w:r>
+      <w:r>
+        <w:tab/>
+      </w:r>
+      <w:r>
+        <w:tab/>
+      </w:r>
+      <w:r>
+        <w:tab/>
+        <w:t>Emily Williamson – MASFAA President</w:t>
+      </w:r>
+    </w:p>
+    <w:p>
+      <w:pPr>
+        <w:spacing w:after="0"/>
+      </w:pPr>
+    </w:p>
+    <w:p>
+      <w:r>
+        <w:t>5:</w:t>
+      </w:r>
+      <w:r>
+        <w:t>30</w:t>
+      </w:r>
+      <w:r>
+        <w:t xml:space="preserve"> pm-</w:t>
+      </w:r>
+      <w:r>
+        <w:t xml:space="preserve"> 8:00 pm</w:t>
+      </w:r>
+      <w:r>
+        <w:tab/>
+      </w:r>
+      <w:r>
+        <w:tab/>
+        <w:t>Awards Dinner</w:t>
+      </w:r>
+    </w:p>
+    <w:p>
+      <w:r>
+        <w:t>8</w:t>
+      </w:r>
+      <w:r>
+        <w:t xml:space="preserve">:00 pm – </w:t>
+      </w:r>
+      <w:r>
+        <w:t>9</w:t>
+      </w:r>
+      <w:r>
+        <w:t>:00 p.m.</w:t>
+      </w:r>
+      <w:r>
+        <w:tab/>
+      </w:r>
+      <w:r>
+        <w:tab/>
+      </w:r>
+      <w:r>
+        <w:t>BINGO</w:t>
+      </w:r>
+      <w:r>
+        <w:t>-Mick Hanson Scholarship Fundraiser</w:t>
       </w:r>
     </w:p>
     <w:p>
@@ -2574,7 +2577,7 @@
 </file>
 
 <file path=customXml/itemProps1.xml><?xml version="1.0" encoding="utf-8"?>
-<ds:datastoreItem xmlns:ds="http://schemas.openxmlformats.org/officeDocument/2006/customXml" ds:itemID="{6D62ED85-13BB-4411-BB6E-500BC342FD6D}">
+<ds:datastoreItem xmlns:ds="http://schemas.openxmlformats.org/officeDocument/2006/customXml" ds:itemID="{FA2CA8A6-5BC1-4273-9C0C-1AE8F8629E0C}">
   <ds:schemaRefs>
     <ds:schemaRef ds:uri="http://schemas.openxmlformats.org/officeDocument/2006/bibliography"/>
   </ds:schemaRefs>

</xml_diff>